<commit_message>
1) Some shortcuts (keyboard & gamepad) for easier testing. 2) Some changes to be ready to create the restricted controllers.
</commit_message>
<xml_diff>
--- a/Keyboard Shortcuts.docx
+++ b/Keyboard Shortcuts.docx
@@ -15,12 +15,7 @@
         <w:pStyle w:val="Heading1"/>
       </w:pPr>
       <w:r>
-        <w:t>Main M</w:t>
-      </w:r>
-      <w:bookmarkStart w:id="0" w:name="_GoBack"/>
-      <w:bookmarkEnd w:id="0"/>
-      <w:r>
-        <w:t>enu</w:t>
+        <w:t>Main Menu</w:t>
       </w:r>
       <w:r>
         <w:t>.</w:t>
@@ -131,7 +126,24 @@
               <w:t>narrowest</w:t>
             </w:r>
             <w:r>
-              <w:t xml:space="preserve"> ratio supported.</w:t>
+              <w:t xml:space="preserve"> </w:t>
+            </w:r>
+            <w:r>
+              <w:rPr>
+                <w:b/>
+                <w:bCs/>
+              </w:rPr>
+              <w:t>ratio</w:t>
+            </w:r>
+            <w:r>
+              <w:t xml:space="preserve"> </w:t>
+            </w:r>
+            <w:r>
+              <w:rPr>
+                <w:b/>
+                <w:bCs/>
+              </w:rPr>
+              <w:t>supported.</w:t>
             </w:r>
           </w:p>
         </w:tc>
@@ -171,21 +183,7 @@
                 <w:b/>
                 <w:bCs/>
               </w:rPr>
-              <w:t>16</w:t>
-            </w:r>
-            <w:r>
-              <w:rPr>
-                <w:b/>
-                <w:bCs/>
-              </w:rPr>
-              <w:t>:</w:t>
-            </w:r>
-            <w:r>
-              <w:rPr>
-                <w:b/>
-                <w:bCs/>
-              </w:rPr>
-              <w:t>9</w:t>
+              <w:t>16:9</w:t>
             </w:r>
             <w:r>
               <w:t xml:space="preserve"> which is the </w:t>
@@ -198,10 +196,17 @@
               <w:t>most common</w:t>
             </w:r>
             <w:r>
-              <w:t xml:space="preserve"> ratio in the world</w:t>
-            </w:r>
-            <w:r>
-              <w:t>.</w:t>
+              <w:t xml:space="preserve"> </w:t>
+            </w:r>
+            <w:r>
+              <w:rPr>
+                <w:b/>
+                <w:bCs/>
+              </w:rPr>
+              <w:t>ratio</w:t>
+            </w:r>
+            <w:r>
+              <w:t xml:space="preserve"> in the world.</w:t>
             </w:r>
           </w:p>
         </w:tc>
@@ -241,21 +246,7 @@
                 <w:b/>
                 <w:bCs/>
               </w:rPr>
-              <w:t>19.5</w:t>
-            </w:r>
-            <w:r>
-              <w:rPr>
-                <w:b/>
-                <w:bCs/>
-              </w:rPr>
-              <w:t>:</w:t>
-            </w:r>
-            <w:r>
-              <w:rPr>
-                <w:b/>
-                <w:bCs/>
-              </w:rPr>
-              <w:t>9</w:t>
+              <w:t>19.5:9</w:t>
             </w:r>
             <w:r>
               <w:t xml:space="preserve"> which is the </w:t>
@@ -265,27 +256,10 @@
                 <w:b/>
                 <w:bCs/>
               </w:rPr>
-              <w:t>widest</w:t>
-            </w:r>
-            <w:r>
-              <w:rPr>
-                <w:b/>
-                <w:bCs/>
-              </w:rPr>
-              <w:t xml:space="preserve"> ratio </w:t>
-            </w:r>
-            <w:r>
-              <w:rPr>
-                <w:b/>
-                <w:bCs/>
-              </w:rPr>
-              <w:t>available</w:t>
-            </w:r>
-            <w:r>
-              <w:t xml:space="preserve"> in the world</w:t>
-            </w:r>
-            <w:r>
-              <w:t>.</w:t>
+              <w:t>widest ratio available</w:t>
+            </w:r>
+            <w:r>
+              <w:t xml:space="preserve"> in the world.</w:t>
             </w:r>
           </w:p>
         </w:tc>
@@ -325,21 +299,7 @@
                 <w:b/>
                 <w:bCs/>
               </w:rPr>
-              <w:t>21.5</w:t>
-            </w:r>
-            <w:r>
-              <w:rPr>
-                <w:b/>
-                <w:bCs/>
-              </w:rPr>
-              <w:t>:</w:t>
-            </w:r>
-            <w:r>
-              <w:rPr>
-                <w:b/>
-                <w:bCs/>
-              </w:rPr>
-              <w:t>9</w:t>
+              <w:t>21.5:9</w:t>
             </w:r>
             <w:r>
               <w:t xml:space="preserve"> which is the </w:t>
@@ -349,14 +309,7 @@
                 <w:b/>
                 <w:bCs/>
               </w:rPr>
-              <w:t>widest</w:t>
-            </w:r>
-            <w:r>
-              <w:rPr>
-                <w:b/>
-                <w:bCs/>
-              </w:rPr>
-              <w:t xml:space="preserve"> ratio supported</w:t>
+              <w:t>widest ratio supported</w:t>
             </w:r>
             <w:r>
               <w:t>.</w:t>
@@ -1049,6 +1002,173 @@
           </w:p>
         </w:tc>
       </w:tr>
+    </w:tbl>
+    <w:p/>
+    <w:p>
+      <w:pPr>
+        <w:pStyle w:val="Title"/>
+      </w:pPr>
+      <w:r>
+        <w:lastRenderedPageBreak/>
+        <w:t>Gamepad Shortcuts</w:t>
+      </w:r>
+    </w:p>
+    <w:p>
+      <w:pPr>
+        <w:pStyle w:val="Heading1"/>
+      </w:pPr>
+      <w:r>
+        <w:t>Gameplay</w:t>
+      </w:r>
+      <w:r>
+        <w:t>.</w:t>
+      </w:r>
+    </w:p>
+    <w:tbl>
+      <w:tblPr>
+        <w:tblStyle w:val="GridTable1Light"/>
+        <w:tblW w:w="0" w:type="auto"/>
+        <w:jc w:val="center"/>
+        <w:tblLook w:val="04A0" w:firstRow="1" w:lastRow="0" w:firstColumn="1" w:lastColumn="0" w:noHBand="0" w:noVBand="1"/>
+      </w:tblPr>
+      <w:tblGrid>
+        <w:gridCol w:w="846"/>
+        <w:gridCol w:w="8930"/>
+      </w:tblGrid>
+      <w:tr>
+        <w:trPr>
+          <w:cnfStyle w:val="100000000000" w:firstRow="1" w:lastRow="0" w:firstColumn="0" w:lastColumn="0" w:oddVBand="0" w:evenVBand="0" w:oddHBand="0" w:evenHBand="0" w:firstRowFirstColumn="0" w:firstRowLastColumn="0" w:lastRowFirstColumn="0" w:lastRowLastColumn="0"/>
+          <w:jc w:val="center"/>
+        </w:trPr>
+        <w:tc>
+          <w:tcPr>
+            <w:cnfStyle w:val="001000000000" w:firstRow="0" w:lastRow="0" w:firstColumn="1" w:lastColumn="0" w:oddVBand="0" w:evenVBand="0" w:oddHBand="0" w:evenHBand="0" w:firstRowFirstColumn="0" w:firstRowLastColumn="0" w:lastRowFirstColumn="0" w:lastRowLastColumn="0"/>
+            <w:tcW w:w="846" w:type="dxa"/>
+          </w:tcPr>
+          <w:p>
+            <w:pPr>
+              <w:jc w:val="center"/>
+              <w:rPr>
+                <w:rStyle w:val="Strong"/>
+              </w:rPr>
+            </w:pPr>
+            <w:r>
+              <w:rPr>
+                <w:rStyle w:val="Strong"/>
+              </w:rPr>
+              <w:t>Key</w:t>
+            </w:r>
+          </w:p>
+        </w:tc>
+        <w:tc>
+          <w:tcPr>
+            <w:tcW w:w="8930" w:type="dxa"/>
+          </w:tcPr>
+          <w:p>
+            <w:pPr>
+              <w:jc w:val="center"/>
+              <w:cnfStyle w:val="100000000000" w:firstRow="1" w:lastRow="0" w:firstColumn="0" w:lastColumn="0" w:oddVBand="0" w:evenVBand="0" w:oddHBand="0" w:evenHBand="0" w:firstRowFirstColumn="0" w:firstRowLastColumn="0" w:lastRowFirstColumn="0" w:lastRowLastColumn="0"/>
+              <w:rPr>
+                <w:rStyle w:val="Strong"/>
+              </w:rPr>
+            </w:pPr>
+            <w:r>
+              <w:rPr>
+                <w:rStyle w:val="Strong"/>
+              </w:rPr>
+              <w:t>Function</w:t>
+            </w:r>
+          </w:p>
+        </w:tc>
+      </w:tr>
+      <w:tr>
+        <w:trPr>
+          <w:jc w:val="center"/>
+        </w:trPr>
+        <w:tc>
+          <w:tcPr>
+            <w:cnfStyle w:val="001000000000" w:firstRow="0" w:lastRow="0" w:firstColumn="1" w:lastColumn="0" w:oddVBand="0" w:evenVBand="0" w:oddHBand="0" w:evenHBand="0" w:firstRowFirstColumn="0" w:firstRowLastColumn="0" w:lastRowFirstColumn="0" w:lastRowLastColumn="0"/>
+            <w:tcW w:w="846" w:type="dxa"/>
+          </w:tcPr>
+          <w:p>
+            <w:pPr>
+              <w:jc w:val="center"/>
+            </w:pPr>
+            <w:r>
+              <w:t>R</w:t>
+            </w:r>
+            <w:r>
+              <w:t>1</w:t>
+            </w:r>
+          </w:p>
+        </w:tc>
+        <w:tc>
+          <w:tcPr>
+            <w:tcW w:w="8930" w:type="dxa"/>
+            <w:vAlign w:val="center"/>
+          </w:tcPr>
+          <w:p>
+            <w:pPr>
+              <w:cnfStyle w:val="000000000000" w:firstRow="0" w:lastRow="0" w:firstColumn="0" w:lastColumn="0" w:oddVBand="0" w:evenVBand="0" w:oddHBand="0" w:evenHBand="0" w:firstRowFirstColumn="0" w:firstRowLastColumn="0" w:lastRowFirstColumn="0" w:lastRowLastColumn="0"/>
+            </w:pPr>
+            <w:r>
+              <w:rPr>
+                <w:b/>
+                <w:bCs/>
+              </w:rPr>
+              <w:t xml:space="preserve">Increases </w:t>
+            </w:r>
+            <w:r>
+              <w:t>your health.</w:t>
+            </w:r>
+          </w:p>
+        </w:tc>
+      </w:tr>
+      <w:tr>
+        <w:trPr>
+          <w:jc w:val="center"/>
+        </w:trPr>
+        <w:tc>
+          <w:tcPr>
+            <w:cnfStyle w:val="001000000000" w:firstRow="0" w:lastRow="0" w:firstColumn="1" w:lastColumn="0" w:oddVBand="0" w:evenVBand="0" w:oddHBand="0" w:evenHBand="0" w:firstRowFirstColumn="0" w:firstRowLastColumn="0" w:lastRowFirstColumn="0" w:lastRowLastColumn="0"/>
+            <w:tcW w:w="846" w:type="dxa"/>
+          </w:tcPr>
+          <w:p>
+            <w:pPr>
+              <w:jc w:val="center"/>
+            </w:pPr>
+            <w:bookmarkStart w:id="0" w:name="_GoBack" w:colFirst="1" w:colLast="1"/>
+            <w:r>
+              <w:t>R</w:t>
+            </w:r>
+            <w:r>
+              <w:t>2</w:t>
+            </w:r>
+          </w:p>
+        </w:tc>
+        <w:tc>
+          <w:tcPr>
+            <w:tcW w:w="8930" w:type="dxa"/>
+            <w:vAlign w:val="center"/>
+          </w:tcPr>
+          <w:p>
+            <w:pPr>
+              <w:cnfStyle w:val="000000000000" w:firstRow="0" w:lastRow="0" w:firstColumn="0" w:lastColumn="0" w:oddVBand="0" w:evenVBand="0" w:oddHBand="0" w:evenHBand="0" w:firstRowFirstColumn="0" w:firstRowLastColumn="0" w:lastRowFirstColumn="0" w:lastRowLastColumn="0"/>
+            </w:pPr>
+            <w:r>
+              <w:rPr>
+                <w:b/>
+                <w:bCs/>
+              </w:rPr>
+              <w:t xml:space="preserve">Decreases </w:t>
+            </w:r>
+            <w:r>
+              <w:t>your health.</w:t>
+            </w:r>
+          </w:p>
+        </w:tc>
+      </w:tr>
+      <w:bookmarkEnd w:id="0"/>
     </w:tbl>
     <w:p/>
     <w:sectPr>

</xml_diff>

<commit_message>
The restricted controls itself are now mostly done.
</commit_message>
<xml_diff>
--- a/Keyboard Shortcuts.docx
+++ b/Keyboard Shortcuts.docx
@@ -1018,10 +1018,193 @@
         <w:pStyle w:val="Heading1"/>
       </w:pPr>
       <w:r>
-        <w:t>Gameplay</w:t>
+        <w:t>Main Menu.</w:t>
       </w:r>
+    </w:p>
+    <w:tbl>
+      <w:tblPr>
+        <w:tblStyle w:val="GridTable1Light"/>
+        <w:tblpPr w:leftFromText="180" w:rightFromText="180" w:vertAnchor="text" w:horzAnchor="margin" w:tblpXSpec="center" w:tblpY="97"/>
+        <w:tblW w:w="0" w:type="auto"/>
+        <w:tblLook w:val="04A0" w:firstRow="1" w:lastRow="0" w:firstColumn="1" w:lastColumn="0" w:noHBand="0" w:noVBand="1"/>
+      </w:tblPr>
+      <w:tblGrid>
+        <w:gridCol w:w="846"/>
+        <w:gridCol w:w="8930"/>
+      </w:tblGrid>
+      <w:tr>
+        <w:trPr>
+          <w:cnfStyle w:val="100000000000" w:firstRow="1" w:lastRow="0" w:firstColumn="0" w:lastColumn="0" w:oddVBand="0" w:evenVBand="0" w:oddHBand="0" w:evenHBand="0" w:firstRowFirstColumn="0" w:firstRowLastColumn="0" w:lastRowFirstColumn="0" w:lastRowLastColumn="0"/>
+        </w:trPr>
+        <w:tc>
+          <w:tcPr>
+            <w:cnfStyle w:val="001000000000" w:firstRow="0" w:lastRow="0" w:firstColumn="1" w:lastColumn="0" w:oddVBand="0" w:evenVBand="0" w:oddHBand="0" w:evenHBand="0" w:firstRowFirstColumn="0" w:firstRowLastColumn="0" w:lastRowFirstColumn="0" w:lastRowLastColumn="0"/>
+            <w:tcW w:w="846" w:type="dxa"/>
+          </w:tcPr>
+          <w:p>
+            <w:pPr>
+              <w:jc w:val="center"/>
+              <w:rPr>
+                <w:rFonts w:ascii="Calibri" w:hAnsi="Calibri" w:cs="Calibri"/>
+                <w:b w:val="0"/>
+                <w:bCs w:val="0"/>
+              </w:rPr>
+            </w:pPr>
+            <w:r>
+              <w:rPr>
+                <w:rFonts w:ascii="Calibri" w:hAnsi="Calibri" w:cs="Calibri"/>
+                <w:b w:val="0"/>
+                <w:bCs w:val="0"/>
+              </w:rPr>
+              <w:t>Key</w:t>
+            </w:r>
+          </w:p>
+        </w:tc>
+        <w:tc>
+          <w:tcPr>
+            <w:tcW w:w="8930" w:type="dxa"/>
+            <w:vAlign w:val="center"/>
+          </w:tcPr>
+          <w:p>
+            <w:pPr>
+              <w:jc w:val="center"/>
+              <w:cnfStyle w:val="100000000000" w:firstRow="1" w:lastRow="0" w:firstColumn="0" w:lastColumn="0" w:oddVBand="0" w:evenVBand="0" w:oddHBand="0" w:evenHBand="0" w:firstRowFirstColumn="0" w:firstRowLastColumn="0" w:lastRowFirstColumn="0" w:lastRowLastColumn="0"/>
+              <w:rPr>
+                <w:b w:val="0"/>
+                <w:bCs w:val="0"/>
+              </w:rPr>
+            </w:pPr>
+            <w:r>
+              <w:rPr>
+                <w:b w:val="0"/>
+                <w:bCs w:val="0"/>
+              </w:rPr>
+              <w:t>Function</w:t>
+            </w:r>
+          </w:p>
+        </w:tc>
+      </w:tr>
+      <w:tr>
+        <w:tc>
+          <w:tcPr>
+            <w:cnfStyle w:val="001000000000" w:firstRow="0" w:lastRow="0" w:firstColumn="1" w:lastColumn="0" w:oddVBand="0" w:evenVBand="0" w:oddHBand="0" w:evenHBand="0" w:firstRowFirstColumn="0" w:firstRowLastColumn="0" w:lastRowFirstColumn="0" w:lastRowLastColumn="0"/>
+            <w:tcW w:w="846" w:type="dxa"/>
+          </w:tcPr>
+          <w:p>
+            <w:pPr>
+              <w:jc w:val="center"/>
+            </w:pPr>
+            <w:r>
+              <w:sym w:font="Wingdings 3" w:char="F072"/>
+            </w:r>
+          </w:p>
+        </w:tc>
+        <w:tc>
+          <w:tcPr>
+            <w:tcW w:w="8930" w:type="dxa"/>
+            <w:vAlign w:val="center"/>
+          </w:tcPr>
+          <w:p>
+            <w:pPr>
+              <w:cnfStyle w:val="000000000000" w:firstRow="0" w:lastRow="0" w:firstColumn="0" w:lastColumn="0" w:oddVBand="0" w:evenVBand="0" w:oddHBand="0" w:evenHBand="0" w:firstRowFirstColumn="0" w:firstRowLastColumn="0" w:lastRowFirstColumn="0" w:lastRowLastColumn="0"/>
+            </w:pPr>
+            <w:r>
+              <w:rPr>
+                <w:b/>
+                <w:bCs/>
+              </w:rPr>
+              <w:t xml:space="preserve">Start (Restricted </w:t>
+            </w:r>
+            <w:r>
+              <w:t>controls</w:t>
+            </w:r>
+            <w:r>
+              <w:rPr>
+                <w:b/>
+                <w:bCs/>
+              </w:rPr>
+              <w:t>).</w:t>
+            </w:r>
+          </w:p>
+        </w:tc>
+      </w:tr>
+      <w:tr>
+        <w:tc>
+          <w:tcPr>
+            <w:cnfStyle w:val="001000000000" w:firstRow="0" w:lastRow="0" w:firstColumn="1" w:lastColumn="0" w:oddVBand="0" w:evenVBand="0" w:oddHBand="0" w:evenHBand="0" w:firstRowFirstColumn="0" w:firstRowLastColumn="0" w:lastRowFirstColumn="0" w:lastRowLastColumn="0"/>
+            <w:tcW w:w="846" w:type="dxa"/>
+          </w:tcPr>
+          <w:p>
+            <w:pPr>
+              <w:jc w:val="center"/>
+              <w:rPr>
+                <w:rFonts w:ascii="Cambria Math" w:hAnsi="Cambria Math" w:cs="Cambria Math"/>
+              </w:rPr>
+            </w:pPr>
+            <w:r>
+              <w:rPr>
+                <w:rFonts w:ascii="Cambria Math" w:hAnsi="Cambria Math" w:cs="Cambria Math"/>
+              </w:rPr>
+              <w:sym w:font="Wingdings 2" w:char="F099"/>
+            </w:r>
+          </w:p>
+        </w:tc>
+        <w:tc>
+          <w:tcPr>
+            <w:tcW w:w="8930" w:type="dxa"/>
+            <w:vAlign w:val="center"/>
+          </w:tcPr>
+          <w:p>
+            <w:pPr>
+              <w:cnfStyle w:val="000000000000" w:firstRow="0" w:lastRow="0" w:firstColumn="0" w:lastColumn="0" w:oddVBand="0" w:evenVBand="0" w:oddHBand="0" w:evenHBand="0" w:firstRowFirstColumn="0" w:firstRowLastColumn="0" w:lastRowFirstColumn="0" w:lastRowLastColumn="0"/>
+              <w:rPr>
+                <w:b/>
+                <w:bCs/>
+              </w:rPr>
+            </w:pPr>
+            <w:r>
+              <w:rPr>
+                <w:b/>
+                <w:bCs/>
+              </w:rPr>
+              <w:t>Start (</w:t>
+            </w:r>
+            <w:r>
+              <w:rPr>
+                <w:b/>
+                <w:bCs/>
+              </w:rPr>
+              <w:t>Free</w:t>
+            </w:r>
+            <w:r>
+              <w:rPr>
+                <w:b/>
+                <w:bCs/>
+              </w:rPr>
+              <w:t xml:space="preserve"> </w:t>
+            </w:r>
+            <w:r>
+              <w:t>controls</w:t>
+            </w:r>
+            <w:r>
+              <w:rPr>
+                <w:b/>
+                <w:bCs/>
+              </w:rPr>
+              <w:t>).</w:t>
+            </w:r>
+          </w:p>
+        </w:tc>
+      </w:tr>
+    </w:tbl>
+    <w:p>
+      <w:pPr>
+        <w:pStyle w:val="Heading1"/>
+      </w:pPr>
+      <w:bookmarkStart w:id="0" w:name="_GoBack"/>
+      <w:bookmarkEnd w:id="0"/>
       <w:r>
-        <w:t>.</w:t>
+        <w:t>Gameplay.</w:t>
       </w:r>
     </w:p>
     <w:tbl>
@@ -1095,10 +1278,7 @@
               <w:jc w:val="center"/>
             </w:pPr>
             <w:r>
-              <w:t>R</w:t>
-            </w:r>
-            <w:r>
-              <w:t>1</w:t>
+              <w:t>R1</w:t>
             </w:r>
           </w:p>
         </w:tc>
@@ -1137,12 +1317,8 @@
             <w:pPr>
               <w:jc w:val="center"/>
             </w:pPr>
-            <w:bookmarkStart w:id="0" w:name="_GoBack" w:colFirst="1" w:colLast="1"/>
-            <w:r>
-              <w:t>R</w:t>
-            </w:r>
-            <w:r>
-              <w:t>2</w:t>
+            <w:r>
+              <w:t>R2</w:t>
             </w:r>
           </w:p>
         </w:tc>
@@ -1168,8 +1344,140 @@
           </w:p>
         </w:tc>
       </w:tr>
-      <w:bookmarkEnd w:id="0"/>
+      <w:tr>
+        <w:trPr>
+          <w:jc w:val="center"/>
+        </w:trPr>
+        <w:tc>
+          <w:tcPr>
+            <w:cnfStyle w:val="001000000000" w:firstRow="0" w:lastRow="0" w:firstColumn="1" w:lastColumn="0" w:oddVBand="0" w:evenVBand="0" w:oddHBand="0" w:evenHBand="0" w:firstRowFirstColumn="0" w:firstRowLastColumn="0" w:lastRowFirstColumn="0" w:lastRowLastColumn="0"/>
+            <w:tcW w:w="846" w:type="dxa"/>
+          </w:tcPr>
+          <w:p>
+            <w:pPr>
+              <w:jc w:val="center"/>
+              <w:rPr>
+                <w:strike/>
+              </w:rPr>
+            </w:pPr>
+            <w:r>
+              <w:rPr>
+                <w:strike/>
+              </w:rPr>
+              <w:t>L1</w:t>
+            </w:r>
+          </w:p>
+        </w:tc>
+        <w:tc>
+          <w:tcPr>
+            <w:tcW w:w="8930" w:type="dxa"/>
+            <w:vAlign w:val="center"/>
+          </w:tcPr>
+          <w:p>
+            <w:pPr>
+              <w:cnfStyle w:val="000000000000" w:firstRow="0" w:lastRow="0" w:firstColumn="0" w:lastColumn="0" w:oddVBand="0" w:evenVBand="0" w:oddHBand="0" w:evenHBand="0" w:firstRowFirstColumn="0" w:firstRowLastColumn="0" w:lastRowFirstColumn="0" w:lastRowLastColumn="0"/>
+              <w:rPr>
+                <w:strike/>
+              </w:rPr>
+            </w:pPr>
+            <w:r>
+              <w:rPr>
+                <w:b/>
+                <w:bCs/>
+                <w:strike/>
+              </w:rPr>
+              <w:t>Increases</w:t>
+            </w:r>
+            <w:r>
+              <w:rPr>
+                <w:strike/>
+              </w:rPr>
+              <w:t xml:space="preserve"> the number of shields by </w:t>
+            </w:r>
+            <w:r>
+              <w:rPr>
+                <w:b/>
+                <w:bCs/>
+                <w:strike/>
+              </w:rPr>
+              <w:t>1.</w:t>
+            </w:r>
+          </w:p>
+        </w:tc>
+      </w:tr>
+      <w:tr>
+        <w:trPr>
+          <w:jc w:val="center"/>
+        </w:trPr>
+        <w:tc>
+          <w:tcPr>
+            <w:cnfStyle w:val="001000000000" w:firstRow="0" w:lastRow="0" w:firstColumn="1" w:lastColumn="0" w:oddVBand="0" w:evenVBand="0" w:oddHBand="0" w:evenHBand="0" w:firstRowFirstColumn="0" w:firstRowLastColumn="0" w:lastRowFirstColumn="0" w:lastRowLastColumn="0"/>
+            <w:tcW w:w="846" w:type="dxa"/>
+          </w:tcPr>
+          <w:p>
+            <w:pPr>
+              <w:jc w:val="center"/>
+              <w:rPr>
+                <w:rFonts w:ascii="Cambria Math" w:hAnsi="Cambria Math" w:cs="Cambria Math"/>
+                <w:strike/>
+              </w:rPr>
+            </w:pPr>
+            <w:r>
+              <w:rPr>
+                <w:strike/>
+              </w:rPr>
+              <w:t>L</w:t>
+            </w:r>
+            <w:r>
+              <w:rPr>
+                <w:strike/>
+              </w:rPr>
+              <w:t>2</w:t>
+            </w:r>
+          </w:p>
+        </w:tc>
+        <w:tc>
+          <w:tcPr>
+            <w:tcW w:w="8930" w:type="dxa"/>
+            <w:vAlign w:val="center"/>
+          </w:tcPr>
+          <w:p>
+            <w:pPr>
+              <w:cnfStyle w:val="000000000000" w:firstRow="0" w:lastRow="0" w:firstColumn="0" w:lastColumn="0" w:oddVBand="0" w:evenVBand="0" w:oddHBand="0" w:evenHBand="0" w:firstRowFirstColumn="0" w:firstRowLastColumn="0" w:lastRowFirstColumn="0" w:lastRowLastColumn="0"/>
+              <w:rPr>
+                <w:b/>
+                <w:bCs/>
+                <w:strike/>
+              </w:rPr>
+            </w:pPr>
+            <w:r>
+              <w:rPr>
+                <w:b/>
+                <w:bCs/>
+                <w:strike/>
+              </w:rPr>
+              <w:t>Decreases</w:t>
+            </w:r>
+            <w:r>
+              <w:rPr>
+                <w:strike/>
+              </w:rPr>
+              <w:t xml:space="preserve"> the number of shields by </w:t>
+            </w:r>
+            <w:r>
+              <w:rPr>
+                <w:b/>
+                <w:bCs/>
+                <w:strike/>
+              </w:rPr>
+              <w:t>1.</w:t>
+            </w:r>
+          </w:p>
+        </w:tc>
+      </w:tr>
     </w:tbl>
+    <w:p/>
+    <w:p/>
     <w:p/>
     <w:sectPr>
       <w:pgSz w:w="14180" w:h="9980" w:orient="landscape" w:code="34"/>

</xml_diff>